<commit_message>
- Changed size of TicTacToe board JFrame - Removed unused code - Added more comments Signed-off-by: Ryan Madigan <Ryan.Madigan@students.ittralee.ie>
</commit_message>
<xml_diff>
--- a/Documentation/OOP_Project_Documentation.docx
+++ b/Documentation/OOP_Project_Documentation.docx
@@ -10,6 +10,89 @@
           <w:szCs w:val="52"/>
         </w:rPr>
       </w:pPr>
+      <w:bookmarkStart w:id="0" w:name="_GoBack"/>
+      <w:bookmarkEnd w:id="0"/>
+    </w:p>
+    <w:p>
+      <w:pPr>
+        <w:pStyle w:val="Title"/>
+        <w:rPr>
+          <w:sz w:val="52"/>
+          <w:szCs w:val="52"/>
+        </w:rPr>
+      </w:pPr>
+    </w:p>
+    <w:p>
+      <w:pPr>
+        <w:pStyle w:val="Title"/>
+        <w:rPr>
+          <w:sz w:val="52"/>
+          <w:szCs w:val="52"/>
+        </w:rPr>
+      </w:pPr>
+    </w:p>
+    <w:p>
+      <w:pPr>
+        <w:pStyle w:val="Title"/>
+        <w:rPr>
+          <w:sz w:val="52"/>
+          <w:szCs w:val="52"/>
+        </w:rPr>
+      </w:pPr>
+    </w:p>
+    <w:p>
+      <w:pPr>
+        <w:pStyle w:val="Title"/>
+        <w:rPr>
+          <w:sz w:val="52"/>
+          <w:szCs w:val="52"/>
+        </w:rPr>
+      </w:pPr>
+    </w:p>
+    <w:p>
+      <w:pPr>
+        <w:pStyle w:val="Title"/>
+        <w:rPr>
+          <w:sz w:val="52"/>
+          <w:szCs w:val="52"/>
+        </w:rPr>
+      </w:pPr>
+    </w:p>
+    <w:p>
+      <w:pPr>
+        <w:pStyle w:val="Title"/>
+        <w:rPr>
+          <w:sz w:val="52"/>
+          <w:szCs w:val="52"/>
+        </w:rPr>
+      </w:pPr>
+    </w:p>
+    <w:p>
+      <w:pPr>
+        <w:pStyle w:val="Title"/>
+        <w:rPr>
+          <w:sz w:val="52"/>
+          <w:szCs w:val="52"/>
+        </w:rPr>
+      </w:pPr>
+    </w:p>
+    <w:p>
+      <w:pPr>
+        <w:pStyle w:val="Title"/>
+        <w:rPr>
+          <w:sz w:val="52"/>
+          <w:szCs w:val="52"/>
+        </w:rPr>
+      </w:pPr>
+    </w:p>
+    <w:p>
+      <w:pPr>
+        <w:pStyle w:val="Title"/>
+        <w:rPr>
+          <w:sz w:val="52"/>
+          <w:szCs w:val="52"/>
+        </w:rPr>
+      </w:pPr>
       <w:r>
         <w:rPr>
           <w:sz w:val="52"/>
@@ -19,11 +102,28 @@
       </w:r>
     </w:p>
     <w:p/>
+    <w:p/>
+    <w:p/>
+    <w:p/>
+    <w:p/>
+    <w:p/>
+    <w:p/>
+    <w:p/>
+    <w:p/>
+    <w:p/>
+    <w:p/>
+    <w:p/>
+    <w:p/>
+    <w:p/>
+    <w:p/>
+    <w:p/>
+    <w:p/>
     <w:p>
       <w:pPr>
         <w:pStyle w:val="Heading1"/>
       </w:pPr>
       <w:r>
+        <w:lastRenderedPageBreak/>
         <w:t>Requirement Specification</w:t>
       </w:r>
     </w:p>
@@ -259,10 +359,10 @@
             <v:path o:extrusionok="f" gradientshapeok="t" o:connecttype="rect"/>
             <o:lock v:ext="edit" aspectratio="t"/>
           </v:shapetype>
-          <v:shape id="_x0000_i1028" type="#_x0000_t75" style="width:186.05pt;height:89.3pt" o:ole="">
-            <v:imagedata r:id="rId6" o:title=""/>
+          <v:shape id="_x0000_i1028" type="#_x0000_t75" style="width:186pt;height:89.25pt" o:ole="">
+            <v:imagedata r:id="rId8" o:title=""/>
           </v:shape>
-          <o:OLEObject Type="Embed" ProgID="Visio.Drawing.15" ShapeID="_x0000_i1028" DrawAspect="Content" ObjectID="_1604388040" r:id="rId7"/>
+          <o:OLEObject Type="Embed" ProgID="Visio.Drawing.15" ShapeID="_x0000_i1028" DrawAspect="Content" ObjectID="_1604388507" r:id="rId9"/>
         </w:object>
       </w:r>
       <w:r>
@@ -495,10 +595,10 @@
     <w:p>
       <w:r>
         <w:object w:dxaOrig="3721" w:dyaOrig="3945">
-          <v:shape id="_x0000_i1029" type="#_x0000_t75" style="width:186.05pt;height:197pt" o:ole="">
-            <v:imagedata r:id="rId8" o:title=""/>
+          <v:shape id="_x0000_i1029" type="#_x0000_t75" style="width:186pt;height:197.25pt" o:ole="">
+            <v:imagedata r:id="rId10" o:title=""/>
           </v:shape>
-          <o:OLEObject Type="Embed" ProgID="Visio.Drawing.15" ShapeID="_x0000_i1029" DrawAspect="Content" ObjectID="_1604388041" r:id="rId9"/>
+          <o:OLEObject Type="Embed" ProgID="Visio.Drawing.15" ShapeID="_x0000_i1029" DrawAspect="Content" ObjectID="_1604388508" r:id="rId11"/>
         </w:object>
       </w:r>
     </w:p>
@@ -535,10 +635,10 @@
     <w:p>
       <w:r>
         <w:object w:dxaOrig="5535" w:dyaOrig="8506">
-          <v:shape id="_x0000_i1030" type="#_x0000_t75" style="width:276.5pt;height:425.1pt" o:ole="">
-            <v:imagedata r:id="rId10" o:title=""/>
+          <v:shape id="_x0000_i1030" type="#_x0000_t75" style="width:276.75pt;height:425.25pt" o:ole="">
+            <v:imagedata r:id="rId12" o:title=""/>
           </v:shape>
-          <o:OLEObject Type="Embed" ProgID="Visio.Drawing.15" ShapeID="_x0000_i1030" DrawAspect="Content" ObjectID="_1604388042" r:id="rId11"/>
+          <o:OLEObject Type="Embed" ProgID="Visio.Drawing.15" ShapeID="_x0000_i1030" DrawAspect="Content" ObjectID="_1604388509" r:id="rId13"/>
         </w:object>
       </w:r>
     </w:p>
@@ -565,10 +665,10 @@
     <w:p>
       <w:r>
         <w:object w:dxaOrig="8086" w:dyaOrig="4425">
-          <v:shape id="_x0000_i1031" type="#_x0000_t75" style="width:404.35pt;height:221.2pt" o:ole="">
-            <v:imagedata r:id="rId12" o:title=""/>
+          <v:shape id="_x0000_i1031" type="#_x0000_t75" style="width:404.25pt;height:221.25pt" o:ole="">
+            <v:imagedata r:id="rId14" o:title=""/>
           </v:shape>
-          <o:OLEObject Type="Embed" ProgID="Visio.Drawing.15" ShapeID="_x0000_i1031" DrawAspect="Content" ObjectID="_1604388043" r:id="rId13"/>
+          <o:OLEObject Type="Embed" ProgID="Visio.Drawing.15" ShapeID="_x0000_i1031" DrawAspect="Content" ObjectID="_1604388510" r:id="rId15"/>
         </w:object>
       </w:r>
     </w:p>
@@ -604,10 +704,10 @@
     <w:p>
       <w:r>
         <w:object w:dxaOrig="14326" w:dyaOrig="15631">
-          <v:shape id="_x0000_i1033" type="#_x0000_t75" style="width:451pt;height:492.5pt" o:ole="">
-            <v:imagedata r:id="rId14" o:title=""/>
+          <v:shape id="_x0000_i1033" type="#_x0000_t75" style="width:451.5pt;height:492.75pt" o:ole="">
+            <v:imagedata r:id="rId16" o:title=""/>
           </v:shape>
-          <o:OLEObject Type="Embed" ProgID="Visio.Drawing.15" ShapeID="_x0000_i1033" DrawAspect="Content" ObjectID="_1604388044" r:id="rId15"/>
+          <o:OLEObject Type="Embed" ProgID="Visio.Drawing.15" ShapeID="_x0000_i1033" DrawAspect="Content" ObjectID="_1604388511" r:id="rId17"/>
         </w:object>
       </w:r>
     </w:p>
@@ -616,12 +716,11 @@
     <w:p/>
     <w:p/>
     <w:p/>
-    <w:p>
-      <w:bookmarkStart w:id="0" w:name="_GoBack"/>
-      <w:bookmarkEnd w:id="0"/>
-    </w:p>
+    <w:p/>
     <w:p/>
     <w:sectPr>
+      <w:headerReference w:type="default" r:id="rId18"/>
+      <w:footerReference w:type="default" r:id="rId19"/>
       <w:pgSz w:w="11906" w:h="16838"/>
       <w:pgMar w:top="1440" w:right="1440" w:bottom="1440" w:left="1440" w:header="708" w:footer="708" w:gutter="0"/>
       <w:cols w:space="708"/>
@@ -629,6 +728,92 @@
     </w:sectPr>
   </w:body>
 </w:document>
+</file>
+
+<file path=word/endnotes.xml><?xml version="1.0" encoding="utf-8"?>
+<w:endnotes xmlns:wpc="http://schemas.microsoft.com/office/word/2010/wordprocessingCanvas" xmlns:cx="http://schemas.microsoft.com/office/drawing/2014/chartex" xmlns:cx1="http://schemas.microsoft.com/office/drawing/2015/9/8/chartex" xmlns:mc="http://schemas.openxmlformats.org/markup-compatibility/2006" xmlns:o="urn:schemas-microsoft-com:office:office" xmlns:r="http://schemas.openxmlformats.org/officeDocument/2006/relationships" xmlns:m="http://schemas.openxmlformats.org/officeDocument/2006/math" xmlns:v="urn:schemas-microsoft-com:vml" xmlns:wp14="http://schemas.microsoft.com/office/word/2010/wordprocessingDrawing" xmlns:wp="http://schemas.openxmlformats.org/drawingml/2006/wordprocessingDrawing" xmlns:w10="urn:schemas-microsoft-com:office:word" xmlns:w="http://schemas.openxmlformats.org/wordprocessingml/2006/main" xmlns:w14="http://schemas.microsoft.com/office/word/2010/wordml" xmlns:w15="http://schemas.microsoft.com/office/word/2012/wordml" xmlns:w16se="http://schemas.microsoft.com/office/word/2015/wordml/symex" xmlns:wpg="http://schemas.microsoft.com/office/word/2010/wordprocessingGroup" xmlns:wpi="http://schemas.microsoft.com/office/word/2010/wordprocessingInk" xmlns:wne="http://schemas.microsoft.com/office/word/2006/wordml" xmlns:wps="http://schemas.microsoft.com/office/word/2010/wordprocessingShape" mc:Ignorable="w14 w15 w16se wp14">
+  <w:endnote w:type="separator" w:id="-1">
+    <w:p>
+      <w:pPr>
+        <w:spacing w:after="0" w:line="240" w:lineRule="auto"/>
+      </w:pPr>
+      <w:r>
+        <w:separator/>
+      </w:r>
+    </w:p>
+  </w:endnote>
+  <w:endnote w:type="continuationSeparator" w:id="0">
+    <w:p>
+      <w:pPr>
+        <w:spacing w:after="0" w:line="240" w:lineRule="auto"/>
+      </w:pPr>
+      <w:r>
+        <w:continuationSeparator/>
+      </w:r>
+    </w:p>
+  </w:endnote>
+</w:endnotes>
+</file>
+
+<file path=word/footer1.xml><?xml version="1.0" encoding="utf-8"?>
+<w:ftr xmlns:wpc="http://schemas.microsoft.com/office/word/2010/wordprocessingCanvas" xmlns:cx="http://schemas.microsoft.com/office/drawing/2014/chartex" xmlns:cx1="http://schemas.microsoft.com/office/drawing/2015/9/8/chartex" xmlns:mc="http://schemas.openxmlformats.org/markup-compatibility/2006" xmlns:o="urn:schemas-microsoft-com:office:office" xmlns:r="http://schemas.openxmlformats.org/officeDocument/2006/relationships" xmlns:m="http://schemas.openxmlformats.org/officeDocument/2006/math" xmlns:v="urn:schemas-microsoft-com:vml" xmlns:wp14="http://schemas.microsoft.com/office/word/2010/wordprocessingDrawing" xmlns:wp="http://schemas.openxmlformats.org/drawingml/2006/wordprocessingDrawing" xmlns:w10="urn:schemas-microsoft-com:office:word" xmlns:w="http://schemas.openxmlformats.org/wordprocessingml/2006/main" xmlns:w14="http://schemas.microsoft.com/office/word/2010/wordml" xmlns:w15="http://schemas.microsoft.com/office/word/2012/wordml" xmlns:w16se="http://schemas.microsoft.com/office/word/2015/wordml/symex" xmlns:wpg="http://schemas.microsoft.com/office/word/2010/wordprocessingGroup" xmlns:wpi="http://schemas.microsoft.com/office/word/2010/wordprocessingInk" xmlns:wne="http://schemas.microsoft.com/office/word/2006/wordml" xmlns:wps="http://schemas.microsoft.com/office/word/2010/wordprocessingShape" mc:Ignorable="w14 w15 w16se wp14">
+  <w:p>
+    <w:pPr>
+      <w:pStyle w:val="Footer"/>
+    </w:pPr>
+    <w:r>
+      <w:t>Ryan Madigan Games Development</w:t>
+    </w:r>
+  </w:p>
+  <w:p>
+    <w:pPr>
+      <w:pStyle w:val="Footer"/>
+    </w:pPr>
+  </w:p>
+</w:ftr>
+</file>
+
+<file path=word/footnotes.xml><?xml version="1.0" encoding="utf-8"?>
+<w:footnotes xmlns:wpc="http://schemas.microsoft.com/office/word/2010/wordprocessingCanvas" xmlns:cx="http://schemas.microsoft.com/office/drawing/2014/chartex" xmlns:cx1="http://schemas.microsoft.com/office/drawing/2015/9/8/chartex" xmlns:mc="http://schemas.openxmlformats.org/markup-compatibility/2006" xmlns:o="urn:schemas-microsoft-com:office:office" xmlns:r="http://schemas.openxmlformats.org/officeDocument/2006/relationships" xmlns:m="http://schemas.openxmlformats.org/officeDocument/2006/math" xmlns:v="urn:schemas-microsoft-com:vml" xmlns:wp14="http://schemas.microsoft.com/office/word/2010/wordprocessingDrawing" xmlns:wp="http://schemas.openxmlformats.org/drawingml/2006/wordprocessingDrawing" xmlns:w10="urn:schemas-microsoft-com:office:word" xmlns:w="http://schemas.openxmlformats.org/wordprocessingml/2006/main" xmlns:w14="http://schemas.microsoft.com/office/word/2010/wordml" xmlns:w15="http://schemas.microsoft.com/office/word/2012/wordml" xmlns:w16se="http://schemas.microsoft.com/office/word/2015/wordml/symex" xmlns:wpg="http://schemas.microsoft.com/office/word/2010/wordprocessingGroup" xmlns:wpi="http://schemas.microsoft.com/office/word/2010/wordprocessingInk" xmlns:wne="http://schemas.microsoft.com/office/word/2006/wordml" xmlns:wps="http://schemas.microsoft.com/office/word/2010/wordprocessingShape" mc:Ignorable="w14 w15 w16se wp14">
+  <w:footnote w:type="separator" w:id="-1">
+    <w:p>
+      <w:pPr>
+        <w:spacing w:after="0" w:line="240" w:lineRule="auto"/>
+      </w:pPr>
+      <w:r>
+        <w:separator/>
+      </w:r>
+    </w:p>
+  </w:footnote>
+  <w:footnote w:type="continuationSeparator" w:id="0">
+    <w:p>
+      <w:pPr>
+        <w:spacing w:after="0" w:line="240" w:lineRule="auto"/>
+      </w:pPr>
+      <w:r>
+        <w:continuationSeparator/>
+      </w:r>
+    </w:p>
+  </w:footnote>
+</w:footnotes>
+</file>
+
+<file path=word/header1.xml><?xml version="1.0" encoding="utf-8"?>
+<w:hdr xmlns:wpc="http://schemas.microsoft.com/office/word/2010/wordprocessingCanvas" xmlns:cx="http://schemas.microsoft.com/office/drawing/2014/chartex" xmlns:cx1="http://schemas.microsoft.com/office/drawing/2015/9/8/chartex" xmlns:mc="http://schemas.openxmlformats.org/markup-compatibility/2006" xmlns:o="urn:schemas-microsoft-com:office:office" xmlns:r="http://schemas.openxmlformats.org/officeDocument/2006/relationships" xmlns:m="http://schemas.openxmlformats.org/officeDocument/2006/math" xmlns:v="urn:schemas-microsoft-com:vml" xmlns:wp14="http://schemas.microsoft.com/office/word/2010/wordprocessingDrawing" xmlns:wp="http://schemas.openxmlformats.org/drawingml/2006/wordprocessingDrawing" xmlns:w10="urn:schemas-microsoft-com:office:word" xmlns:w="http://schemas.openxmlformats.org/wordprocessingml/2006/main" xmlns:w14="http://schemas.microsoft.com/office/word/2010/wordml" xmlns:w15="http://schemas.microsoft.com/office/word/2012/wordml" xmlns:w16se="http://schemas.microsoft.com/office/word/2015/wordml/symex" xmlns:wpg="http://schemas.microsoft.com/office/word/2010/wordprocessingGroup" xmlns:wpi="http://schemas.microsoft.com/office/word/2010/wordprocessingInk" xmlns:wne="http://schemas.microsoft.com/office/word/2006/wordml" xmlns:wps="http://schemas.microsoft.com/office/word/2010/wordprocessingShape" mc:Ignorable="w14 w15 w16se wp14">
+  <w:p>
+    <w:pPr>
+      <w:pStyle w:val="Header"/>
+    </w:pPr>
+    <w:r>
+      <w:t>Tic Tac Toe Project Documentation</w:t>
+    </w:r>
+  </w:p>
+  <w:p>
+    <w:pPr>
+      <w:pStyle w:val="Header"/>
+    </w:pPr>
+  </w:p>
+</w:hdr>
 </file>
 
 <file path=word/numbering.xml><?xml version="1.0" encoding="utf-8"?>
@@ -1364,6 +1549,50 @@
       <w:spacing w:after="0" w:line="240" w:lineRule="auto"/>
     </w:pPr>
   </w:style>
+  <w:style w:type="paragraph" w:styleId="Header">
+    <w:name w:val="header"/>
+    <w:basedOn w:val="Normal"/>
+    <w:link w:val="HeaderChar"/>
+    <w:uiPriority w:val="99"/>
+    <w:unhideWhenUsed/>
+    <w:rsid w:val="00583E4A"/>
+    <w:pPr>
+      <w:tabs>
+        <w:tab w:val="center" w:pos="4513"/>
+        <w:tab w:val="right" w:pos="9026"/>
+      </w:tabs>
+      <w:spacing w:after="0" w:line="240" w:lineRule="auto"/>
+    </w:pPr>
+  </w:style>
+  <w:style w:type="character" w:customStyle="1" w:styleId="HeaderChar">
+    <w:name w:val="Header Char"/>
+    <w:basedOn w:val="DefaultParagraphFont"/>
+    <w:link w:val="Header"/>
+    <w:uiPriority w:val="99"/>
+    <w:rsid w:val="00583E4A"/>
+  </w:style>
+  <w:style w:type="paragraph" w:styleId="Footer">
+    <w:name w:val="footer"/>
+    <w:basedOn w:val="Normal"/>
+    <w:link w:val="FooterChar"/>
+    <w:uiPriority w:val="99"/>
+    <w:unhideWhenUsed/>
+    <w:rsid w:val="00583E4A"/>
+    <w:pPr>
+      <w:tabs>
+        <w:tab w:val="center" w:pos="4513"/>
+        <w:tab w:val="right" w:pos="9026"/>
+      </w:tabs>
+      <w:spacing w:after="0" w:line="240" w:lineRule="auto"/>
+    </w:pPr>
+  </w:style>
+  <w:style w:type="character" w:customStyle="1" w:styleId="FooterChar">
+    <w:name w:val="Footer Char"/>
+    <w:basedOn w:val="DefaultParagraphFont"/>
+    <w:link w:val="Footer"/>
+    <w:uiPriority w:val="99"/>
+    <w:rsid w:val="00583E4A"/>
+  </w:style>
 </w:styles>
 </file>
 
@@ -1633,7 +1862,7 @@
 </file>
 
 <file path=customXml/itemProps1.xml><?xml version="1.0" encoding="utf-8"?>
-<ds:datastoreItem xmlns:ds="http://schemas.openxmlformats.org/officeDocument/2006/customXml" ds:itemID="{A6FE53F8-5619-4677-9D90-11A4FA460CC3}">
+<ds:datastoreItem xmlns:ds="http://schemas.openxmlformats.org/officeDocument/2006/customXml" ds:itemID="{D0D861F8-E5E4-460A-ADEF-EB4B5534F9D9}">
   <ds:schemaRefs>
     <ds:schemaRef ds:uri="http://schemas.openxmlformats.org/officeDocument/2006/bibliography"/>
   </ds:schemaRefs>

</xml_diff>